<commit_message>
[Doc] Added Data Model Diagram
</commit_message>
<xml_diff>
--- a/Documents/GH-100-SDD-001.docx
+++ b/Documents/GH-100-SDD-001.docx
@@ -931,8 +931,6 @@
             <w:br w:type="page"/>
           </w:r>
         </w:p>
-        <w:bookmarkStart w:id="0" w:name="_GoBack" w:displacedByCustomXml="next"/>
-        <w:bookmarkEnd w:id="0" w:displacedByCustomXml="next"/>
       </w:sdtContent>
     </w:sdt>
     <w:p>
@@ -3286,113 +3284,113 @@
       <w:pPr>
         <w:pStyle w:val="Heading1"/>
       </w:pPr>
-      <w:bookmarkStart w:id="1" w:name="_Toc26956136"/>
-      <w:bookmarkStart w:id="2" w:name="_Toc26956804"/>
-      <w:bookmarkStart w:id="3" w:name="_Toc26957189"/>
-      <w:bookmarkStart w:id="4" w:name="_Toc26958569"/>
-      <w:bookmarkStart w:id="5" w:name="_Toc29565036"/>
+      <w:bookmarkStart w:id="0" w:name="_Toc26956136"/>
+      <w:bookmarkStart w:id="1" w:name="_Toc26956804"/>
+      <w:bookmarkStart w:id="2" w:name="_Toc26957189"/>
+      <w:bookmarkStart w:id="3" w:name="_Toc26958569"/>
+      <w:bookmarkStart w:id="4" w:name="_Toc29565036"/>
       <w:r>
         <w:lastRenderedPageBreak/>
         <w:t>1 Overview</w:t>
       </w:r>
+      <w:bookmarkEnd w:id="0"/>
       <w:bookmarkEnd w:id="1"/>
       <w:bookmarkEnd w:id="2"/>
       <w:bookmarkEnd w:id="3"/>
       <w:bookmarkEnd w:id="4"/>
+    </w:p>
+    <w:p>
+      <w:pPr>
+        <w:pStyle w:val="NoSpacing"/>
+      </w:pPr>
+      <w:r>
+        <w:t>This is a Software design document.</w:t>
+      </w:r>
+    </w:p>
+    <w:p>
+      <w:pPr>
+        <w:pStyle w:val="NoSpacing"/>
+      </w:pPr>
+    </w:p>
+    <w:p>
+      <w:pPr>
+        <w:pStyle w:val="Heading2"/>
+      </w:pPr>
+      <w:bookmarkStart w:id="5" w:name="_Toc26956137"/>
+      <w:bookmarkStart w:id="6" w:name="_Toc26956805"/>
+      <w:bookmarkStart w:id="7" w:name="_Toc26957190"/>
+      <w:bookmarkStart w:id="8" w:name="_Toc26958570"/>
+      <w:bookmarkStart w:id="9" w:name="_Toc29565037"/>
+      <w:r>
+        <w:t>1.1 Purpose of this Document</w:t>
+      </w:r>
       <w:bookmarkEnd w:id="5"/>
-    </w:p>
-    <w:p>
-      <w:pPr>
-        <w:pStyle w:val="NoSpacing"/>
-      </w:pPr>
-      <w:r>
-        <w:t>This is a Software design document.</w:t>
-      </w:r>
-    </w:p>
-    <w:p>
-      <w:pPr>
-        <w:pStyle w:val="NoSpacing"/>
-      </w:pPr>
-    </w:p>
-    <w:p>
-      <w:pPr>
-        <w:pStyle w:val="Heading2"/>
-      </w:pPr>
-      <w:bookmarkStart w:id="6" w:name="_Toc26956137"/>
-      <w:bookmarkStart w:id="7" w:name="_Toc26956805"/>
-      <w:bookmarkStart w:id="8" w:name="_Toc26957190"/>
-      <w:bookmarkStart w:id="9" w:name="_Toc26958570"/>
-      <w:bookmarkStart w:id="10" w:name="_Toc29565037"/>
-      <w:r>
-        <w:t>1.1 Purpose of this Document</w:t>
-      </w:r>
       <w:bookmarkEnd w:id="6"/>
       <w:bookmarkEnd w:id="7"/>
       <w:bookmarkEnd w:id="8"/>
       <w:bookmarkEnd w:id="9"/>
+    </w:p>
+    <w:p>
+      <w:pPr>
+        <w:pStyle w:val="NoSpacing"/>
+      </w:pPr>
+      <w:r>
+        <w:t>This is a main section under the above heading.</w:t>
+      </w:r>
+    </w:p>
+    <w:p>
+      <w:pPr>
+        <w:pStyle w:val="NoSpacing"/>
+      </w:pPr>
+    </w:p>
+    <w:p>
+      <w:pPr>
+        <w:pStyle w:val="Heading2"/>
+      </w:pPr>
+      <w:bookmarkStart w:id="10" w:name="_Toc26956138"/>
+      <w:bookmarkStart w:id="11" w:name="_Toc26956806"/>
+      <w:bookmarkStart w:id="12" w:name="_Toc26957191"/>
+      <w:bookmarkStart w:id="13" w:name="_Toc26958571"/>
+      <w:bookmarkStart w:id="14" w:name="_Toc29565038"/>
+      <w:r>
+        <w:t>1.2 Purpose of this Software</w:t>
+      </w:r>
       <w:bookmarkEnd w:id="10"/>
-    </w:p>
-    <w:p>
-      <w:pPr>
-        <w:pStyle w:val="NoSpacing"/>
-      </w:pPr>
-      <w:r>
-        <w:t>This is a main section under the above heading.</w:t>
-      </w:r>
-    </w:p>
-    <w:p>
-      <w:pPr>
-        <w:pStyle w:val="NoSpacing"/>
-      </w:pPr>
-    </w:p>
-    <w:p>
-      <w:pPr>
-        <w:pStyle w:val="Heading2"/>
-      </w:pPr>
-      <w:bookmarkStart w:id="11" w:name="_Toc26956138"/>
-      <w:bookmarkStart w:id="12" w:name="_Toc26956806"/>
-      <w:bookmarkStart w:id="13" w:name="_Toc26957191"/>
-      <w:bookmarkStart w:id="14" w:name="_Toc26958571"/>
-      <w:bookmarkStart w:id="15" w:name="_Toc29565038"/>
-      <w:r>
-        <w:t>1.2 Purpose of this Software</w:t>
-      </w:r>
       <w:bookmarkEnd w:id="11"/>
       <w:bookmarkEnd w:id="12"/>
       <w:bookmarkEnd w:id="13"/>
       <w:bookmarkEnd w:id="14"/>
+    </w:p>
+    <w:p>
+      <w:pPr>
+        <w:pStyle w:val="NoSpacing"/>
+      </w:pPr>
+      <w:r>
+        <w:t>This is a main section under the above heading.</w:t>
+      </w:r>
+    </w:p>
+    <w:p>
+      <w:pPr>
+        <w:pStyle w:val="NoSpacing"/>
+      </w:pPr>
+    </w:p>
+    <w:p>
+      <w:pPr>
+        <w:pStyle w:val="Heading2"/>
+      </w:pPr>
+      <w:bookmarkStart w:id="15" w:name="_Toc26956139"/>
+      <w:bookmarkStart w:id="16" w:name="_Toc26956807"/>
+      <w:bookmarkStart w:id="17" w:name="_Toc26957192"/>
+      <w:bookmarkStart w:id="18" w:name="_Toc26958572"/>
+      <w:bookmarkStart w:id="19" w:name="_Toc29565039"/>
+      <w:r>
+        <w:t>1.3 Main Goals</w:t>
+      </w:r>
       <w:bookmarkEnd w:id="15"/>
-    </w:p>
-    <w:p>
-      <w:pPr>
-        <w:pStyle w:val="NoSpacing"/>
-      </w:pPr>
-      <w:r>
-        <w:t>This is a main section under the above heading.</w:t>
-      </w:r>
-    </w:p>
-    <w:p>
-      <w:pPr>
-        <w:pStyle w:val="NoSpacing"/>
-      </w:pPr>
-    </w:p>
-    <w:p>
-      <w:pPr>
-        <w:pStyle w:val="Heading2"/>
-      </w:pPr>
-      <w:bookmarkStart w:id="16" w:name="_Toc26956139"/>
-      <w:bookmarkStart w:id="17" w:name="_Toc26956807"/>
-      <w:bookmarkStart w:id="18" w:name="_Toc26957192"/>
-      <w:bookmarkStart w:id="19" w:name="_Toc26958572"/>
-      <w:bookmarkStart w:id="20" w:name="_Toc29565039"/>
-      <w:r>
-        <w:t>1.3 Main Goals</w:t>
-      </w:r>
       <w:bookmarkEnd w:id="16"/>
       <w:bookmarkEnd w:id="17"/>
       <w:bookmarkEnd w:id="18"/>
       <w:bookmarkEnd w:id="19"/>
-      <w:bookmarkEnd w:id="20"/>
     </w:p>
     <w:p>
       <w:pPr>
@@ -3416,51 +3414,51 @@
       <w:pPr>
         <w:pStyle w:val="Heading1"/>
       </w:pPr>
-      <w:bookmarkStart w:id="21" w:name="_Toc26956140"/>
-      <w:bookmarkStart w:id="22" w:name="_Toc26956808"/>
-      <w:bookmarkStart w:id="23" w:name="_Toc26957193"/>
-      <w:bookmarkStart w:id="24" w:name="_Toc26958573"/>
-      <w:bookmarkStart w:id="25" w:name="_Toc29565040"/>
+      <w:bookmarkStart w:id="20" w:name="_Toc26956140"/>
+      <w:bookmarkStart w:id="21" w:name="_Toc26956808"/>
+      <w:bookmarkStart w:id="22" w:name="_Toc26957193"/>
+      <w:bookmarkStart w:id="23" w:name="_Toc26958573"/>
+      <w:bookmarkStart w:id="24" w:name="_Toc29565040"/>
       <w:r>
         <w:lastRenderedPageBreak/>
         <w:t>2 Reference Documents</w:t>
       </w:r>
+      <w:bookmarkEnd w:id="20"/>
       <w:bookmarkEnd w:id="21"/>
       <w:bookmarkEnd w:id="22"/>
       <w:bookmarkEnd w:id="23"/>
       <w:bookmarkEnd w:id="24"/>
+    </w:p>
+    <w:p>
+      <w:pPr>
+        <w:pStyle w:val="NoSpacing"/>
+      </w:pPr>
+      <w:r>
+        <w:t>This is a Software design document.</w:t>
+      </w:r>
+    </w:p>
+    <w:p>
+      <w:pPr>
+        <w:pStyle w:val="NoSpacing"/>
+      </w:pPr>
+    </w:p>
+    <w:p>
+      <w:pPr>
+        <w:pStyle w:val="Heading2"/>
+      </w:pPr>
+      <w:bookmarkStart w:id="25" w:name="_Toc26956141"/>
+      <w:bookmarkStart w:id="26" w:name="_Toc26956809"/>
+      <w:bookmarkStart w:id="27" w:name="_Toc26957194"/>
+      <w:bookmarkStart w:id="28" w:name="_Toc26958574"/>
+      <w:bookmarkStart w:id="29" w:name="_Toc29565041"/>
+      <w:r>
+        <w:t>2.1 Software Design</w:t>
+      </w:r>
       <w:bookmarkEnd w:id="25"/>
-    </w:p>
-    <w:p>
-      <w:pPr>
-        <w:pStyle w:val="NoSpacing"/>
-      </w:pPr>
-      <w:r>
-        <w:t>This is a Software design document.</w:t>
-      </w:r>
-    </w:p>
-    <w:p>
-      <w:pPr>
-        <w:pStyle w:val="NoSpacing"/>
-      </w:pPr>
-    </w:p>
-    <w:p>
-      <w:pPr>
-        <w:pStyle w:val="Heading2"/>
-      </w:pPr>
-      <w:bookmarkStart w:id="26" w:name="_Toc26956141"/>
-      <w:bookmarkStart w:id="27" w:name="_Toc26956809"/>
-      <w:bookmarkStart w:id="28" w:name="_Toc26957194"/>
-      <w:bookmarkStart w:id="29" w:name="_Toc26958574"/>
-      <w:bookmarkStart w:id="30" w:name="_Toc29565041"/>
-      <w:r>
-        <w:t>2.1 Software Design</w:t>
-      </w:r>
       <w:bookmarkEnd w:id="26"/>
       <w:bookmarkEnd w:id="27"/>
       <w:bookmarkEnd w:id="28"/>
       <w:bookmarkEnd w:id="29"/>
-      <w:bookmarkEnd w:id="30"/>
     </w:p>
     <w:p>
       <w:pPr>
@@ -3632,19 +3630,19 @@
       <w:pPr>
         <w:pStyle w:val="Heading2"/>
       </w:pPr>
-      <w:bookmarkStart w:id="31" w:name="_Toc26956142"/>
-      <w:bookmarkStart w:id="32" w:name="_Toc26956810"/>
-      <w:bookmarkStart w:id="33" w:name="_Toc26957195"/>
-      <w:bookmarkStart w:id="34" w:name="_Toc26958575"/>
-      <w:bookmarkStart w:id="35" w:name="_Toc29565042"/>
+      <w:bookmarkStart w:id="30" w:name="_Toc26956142"/>
+      <w:bookmarkStart w:id="31" w:name="_Toc26956810"/>
+      <w:bookmarkStart w:id="32" w:name="_Toc26957195"/>
+      <w:bookmarkStart w:id="33" w:name="_Toc26958575"/>
+      <w:bookmarkStart w:id="34" w:name="_Toc29565042"/>
       <w:r>
         <w:t>2.2 Reference Materials</w:t>
       </w:r>
+      <w:bookmarkEnd w:id="30"/>
       <w:bookmarkEnd w:id="31"/>
       <w:bookmarkEnd w:id="32"/>
       <w:bookmarkEnd w:id="33"/>
       <w:bookmarkEnd w:id="34"/>
-      <w:bookmarkEnd w:id="35"/>
     </w:p>
     <w:p>
       <w:pPr>
@@ -3668,60 +3666,60 @@
       <w:pPr>
         <w:pStyle w:val="Heading1"/>
       </w:pPr>
-      <w:bookmarkStart w:id="36" w:name="_Toc26956143"/>
-      <w:bookmarkStart w:id="37" w:name="_Toc26956811"/>
-      <w:bookmarkStart w:id="38" w:name="_Toc26957196"/>
-      <w:bookmarkStart w:id="39" w:name="_Toc26958576"/>
-      <w:bookmarkStart w:id="40" w:name="_Toc29565043"/>
+      <w:bookmarkStart w:id="35" w:name="_Toc26956143"/>
+      <w:bookmarkStart w:id="36" w:name="_Toc26956811"/>
+      <w:bookmarkStart w:id="37" w:name="_Toc26957196"/>
+      <w:bookmarkStart w:id="38" w:name="_Toc26958576"/>
+      <w:bookmarkStart w:id="39" w:name="_Toc29565043"/>
       <w:r>
         <w:lastRenderedPageBreak/>
         <w:t>3 System Overview</w:t>
       </w:r>
+      <w:bookmarkEnd w:id="35"/>
       <w:bookmarkEnd w:id="36"/>
       <w:bookmarkEnd w:id="37"/>
       <w:bookmarkEnd w:id="38"/>
       <w:bookmarkEnd w:id="39"/>
+    </w:p>
+    <w:p>
+      <w:pPr>
+        <w:pStyle w:val="NoSpacing"/>
+      </w:pPr>
+      <w:r>
+        <w:t>Th</w:t>
+      </w:r>
+      <w:r>
+        <w:t>e</w:t>
+      </w:r>
+      <w:r>
+        <w:t xml:space="preserve"> Software </w:t>
+      </w:r>
+      <w:r>
+        <w:t>is divided into two major sections: System and Mission Software. The Mission software contains all things which are solely related to this specific application. The System software manages complexities related to the operating system and resource management which would complicate the design if included in the Mission software. In the source code the Model and the View contain Mission Software code, while the rest of the code base is considered System Software.</w:t>
+      </w:r>
+    </w:p>
+    <w:p>
+      <w:pPr>
+        <w:pStyle w:val="NoSpacing"/>
+      </w:pPr>
+    </w:p>
+    <w:p>
+      <w:pPr>
+        <w:pStyle w:val="Heading2"/>
+      </w:pPr>
+      <w:bookmarkStart w:id="40" w:name="_Toc26956144"/>
+      <w:bookmarkStart w:id="41" w:name="_Toc26956812"/>
+      <w:bookmarkStart w:id="42" w:name="_Toc26957197"/>
+      <w:bookmarkStart w:id="43" w:name="_Toc26958577"/>
+      <w:bookmarkStart w:id="44" w:name="_Toc29565044"/>
+      <w:r>
+        <w:t>3.1 System Architecture</w:t>
+      </w:r>
       <w:bookmarkEnd w:id="40"/>
-    </w:p>
-    <w:p>
-      <w:pPr>
-        <w:pStyle w:val="NoSpacing"/>
-      </w:pPr>
-      <w:r>
-        <w:t>Th</w:t>
-      </w:r>
-      <w:r>
-        <w:t>e</w:t>
-      </w:r>
-      <w:r>
-        <w:t xml:space="preserve"> Software </w:t>
-      </w:r>
-      <w:r>
-        <w:t>is divided into two major sections: System and Mission Software. The Mission software contains all things which are solely related to this specific application. The System software manages complexities related to the operating system and resource management which would complicate the design if included in the Mission software. In the source code the Model and the View contain Mission Software code, while the rest of the code base is considered System Software.</w:t>
-      </w:r>
-    </w:p>
-    <w:p>
-      <w:pPr>
-        <w:pStyle w:val="NoSpacing"/>
-      </w:pPr>
-    </w:p>
-    <w:p>
-      <w:pPr>
-        <w:pStyle w:val="Heading2"/>
-      </w:pPr>
-      <w:bookmarkStart w:id="41" w:name="_Toc26956144"/>
-      <w:bookmarkStart w:id="42" w:name="_Toc26956812"/>
-      <w:bookmarkStart w:id="43" w:name="_Toc26957197"/>
-      <w:bookmarkStart w:id="44" w:name="_Toc26958577"/>
-      <w:bookmarkStart w:id="45" w:name="_Toc29565044"/>
-      <w:r>
-        <w:t>3.1 System Architecture</w:t>
-      </w:r>
       <w:bookmarkEnd w:id="41"/>
       <w:bookmarkEnd w:id="42"/>
       <w:bookmarkEnd w:id="43"/>
       <w:bookmarkEnd w:id="44"/>
-      <w:bookmarkEnd w:id="45"/>
     </w:p>
     <w:p>
       <w:pPr>
@@ -3802,7 +3800,7 @@
       <w:pPr>
         <w:pStyle w:val="TableListing"/>
       </w:pPr>
-      <w:bookmarkStart w:id="46" w:name="_Hlk29564926"/>
+      <w:bookmarkStart w:id="45" w:name="_Hlk29564926"/>
       <w:r>
         <w:t>Figure</w:t>
       </w:r>
@@ -3819,7 +3817,7 @@
         <w:t>System Overview</w:t>
       </w:r>
     </w:p>
-    <w:bookmarkEnd w:id="46"/>
+    <w:bookmarkEnd w:id="45"/>
     <w:p>
       <w:pPr>
         <w:pStyle w:val="NoSpacing"/>
@@ -3837,20 +3835,20 @@
       <w:pPr>
         <w:pStyle w:val="Heading2"/>
       </w:pPr>
-      <w:bookmarkStart w:id="47" w:name="_Toc26956145"/>
-      <w:bookmarkStart w:id="48" w:name="_Toc26956813"/>
-      <w:bookmarkStart w:id="49" w:name="_Toc26957198"/>
-      <w:bookmarkStart w:id="50" w:name="_Toc26958578"/>
-      <w:bookmarkStart w:id="51" w:name="_Toc29565045"/>
+      <w:bookmarkStart w:id="46" w:name="_Toc26956145"/>
+      <w:bookmarkStart w:id="47" w:name="_Toc26956813"/>
+      <w:bookmarkStart w:id="48" w:name="_Toc26957198"/>
+      <w:bookmarkStart w:id="49" w:name="_Toc26958578"/>
+      <w:bookmarkStart w:id="50" w:name="_Toc29565045"/>
       <w:r>
         <w:lastRenderedPageBreak/>
         <w:t>3.2 Major Subsystems</w:t>
       </w:r>
+      <w:bookmarkEnd w:id="46"/>
       <w:bookmarkEnd w:id="47"/>
       <w:bookmarkEnd w:id="48"/>
       <w:bookmarkEnd w:id="49"/>
       <w:bookmarkEnd w:id="50"/>
-      <w:bookmarkEnd w:id="51"/>
     </w:p>
     <w:p>
       <w:pPr>
@@ -3986,6 +3984,94 @@
         <w:t>This is a main section under the above heading.</w:t>
       </w:r>
     </w:p>
+    <w:p>
+      <w:r>
+        <w:rPr>
+          <w:noProof/>
+        </w:rPr>
+        <w:drawing>
+          <wp:inline distT="0" distB="0" distL="0" distR="0" wp14:anchorId="179D95F6" wp14:editId="1D062557">
+            <wp:extent cx="5718175" cy="3384550"/>
+            <wp:effectExtent l="0" t="0" r="0" b="6350"/>
+            <wp:docPr id="4" name="Picture 4"/>
+            <wp:cNvGraphicFramePr>
+              <a:graphicFrameLocks xmlns:a="http://schemas.openxmlformats.org/drawingml/2006/main" noChangeAspect="1"/>
+            </wp:cNvGraphicFramePr>
+            <a:graphic xmlns:a="http://schemas.openxmlformats.org/drawingml/2006/main">
+              <a:graphicData uri="http://schemas.openxmlformats.org/drawingml/2006/picture">
+                <pic:pic xmlns:pic="http://schemas.openxmlformats.org/drawingml/2006/picture">
+                  <pic:nvPicPr>
+                    <pic:cNvPr id="0" name="Picture 8"/>
+                    <pic:cNvPicPr>
+                      <a:picLocks noChangeAspect="1" noChangeArrowheads="1"/>
+                    </pic:cNvPicPr>
+                  </pic:nvPicPr>
+                  <pic:blipFill>
+                    <a:blip r:embed="rId12" cstate="print">
+                      <a:extLst>
+                        <a:ext uri="{28A0092B-C50C-407E-A947-70E740481C1C}">
+                          <a14:useLocalDpi xmlns:a14="http://schemas.microsoft.com/office/drawing/2010/main" val="0"/>
+                        </a:ext>
+                      </a:extLst>
+                    </a:blip>
+                    <a:srcRect/>
+                    <a:stretch>
+                      <a:fillRect/>
+                    </a:stretch>
+                  </pic:blipFill>
+                  <pic:spPr bwMode="auto">
+                    <a:xfrm>
+                      <a:off x="0" y="0"/>
+                      <a:ext cx="5718175" cy="3384550"/>
+                    </a:xfrm>
+                    <a:prstGeom prst="rect">
+                      <a:avLst/>
+                    </a:prstGeom>
+                    <a:noFill/>
+                    <a:ln>
+                      <a:noFill/>
+                    </a:ln>
+                  </pic:spPr>
+                </pic:pic>
+              </a:graphicData>
+            </a:graphic>
+          </wp:inline>
+        </w:drawing>
+      </w:r>
+    </w:p>
+    <w:p>
+      <w:pPr>
+        <w:pStyle w:val="TableListing"/>
+      </w:pPr>
+      <w:r>
+        <w:t>Figure</w:t>
+      </w:r>
+      <w:r>
+        <w:t xml:space="preserve"> </w:t>
+      </w:r>
+      <w:r>
+        <w:t>3</w:t>
+      </w:r>
+      <w:r>
+        <w:t>.</w:t>
+      </w:r>
+      <w:r>
+        <w:t>3</w:t>
+      </w:r>
+      <w:r>
+        <w:t xml:space="preserve">: </w:t>
+      </w:r>
+      <w:r>
+        <w:t>Data Model</w:t>
+      </w:r>
+      <w:r>
+        <w:t xml:space="preserve"> Overview</w:t>
+      </w:r>
+    </w:p>
+    <w:p>
+      <w:bookmarkStart w:id="51" w:name="_GoBack"/>
+      <w:bookmarkEnd w:id="51"/>
+    </w:p>
     <w:p/>
     <w:p>
       <w:pPr>
@@ -4248,7 +4334,7 @@
                     </pic:cNvPicPr>
                   </pic:nvPicPr>
                   <pic:blipFill>
-                    <a:blip r:embed="rId12" cstate="print">
+                    <a:blip r:embed="rId13" cstate="print">
                       <a:extLst>
                         <a:ext uri="{28A0092B-C50C-407E-A947-70E740481C1C}">
                           <a14:useLocalDpi xmlns:a14="http://schemas.microsoft.com/office/drawing/2010/main" val="0"/>
@@ -4362,7 +4448,7 @@
                     </pic:cNvPicPr>
                   </pic:nvPicPr>
                   <pic:blipFill>
-                    <a:blip r:embed="rId13" cstate="print">
+                    <a:blip r:embed="rId14" cstate="print">
                       <a:extLst>
                         <a:ext uri="{28A0092B-C50C-407E-A947-70E740481C1C}">
                           <a14:useLocalDpi xmlns:a14="http://schemas.microsoft.com/office/drawing/2010/main" val="0"/>
@@ -4463,7 +4549,7 @@
                     </pic:cNvPicPr>
                   </pic:nvPicPr>
                   <pic:blipFill>
-                    <a:blip r:embed="rId14" cstate="print">
+                    <a:blip r:embed="rId15" cstate="print">
                       <a:extLst>
                         <a:ext uri="{28A0092B-C50C-407E-A947-70E740481C1C}">
                           <a14:useLocalDpi xmlns:a14="http://schemas.microsoft.com/office/drawing/2010/main" val="0"/>
@@ -4558,7 +4644,7 @@
                     </pic:cNvPicPr>
                   </pic:nvPicPr>
                   <pic:blipFill>
-                    <a:blip r:embed="rId15" cstate="print">
+                    <a:blip r:embed="rId16" cstate="print">
                       <a:extLst>
                         <a:ext uri="{28A0092B-C50C-407E-A947-70E740481C1C}">
                           <a14:useLocalDpi xmlns:a14="http://schemas.microsoft.com/office/drawing/2010/main" val="0"/>
@@ -4688,7 +4774,7 @@
                     </pic:cNvPicPr>
                   </pic:nvPicPr>
                   <pic:blipFill>
-                    <a:blip r:embed="rId16" cstate="print">
+                    <a:blip r:embed="rId17" cstate="print">
                       <a:extLst>
                         <a:ext uri="{28A0092B-C50C-407E-A947-70E740481C1C}">
                           <a14:useLocalDpi xmlns:a14="http://schemas.microsoft.com/office/drawing/2010/main" val="0"/>
@@ -4822,7 +4908,7 @@
                     </pic:cNvPicPr>
                   </pic:nvPicPr>
                   <pic:blipFill>
-                    <a:blip r:embed="rId17">
+                    <a:blip r:embed="rId18">
                       <a:extLst>
                         <a:ext uri="{28A0092B-C50C-407E-A947-70E740481C1C}">
                           <a14:useLocalDpi xmlns:a14="http://schemas.microsoft.com/office/drawing/2010/main" val="0"/>
@@ -5012,7 +5098,7 @@
                     </pic:cNvPicPr>
                   </pic:nvPicPr>
                   <pic:blipFill>
-                    <a:blip r:embed="rId18" cstate="print">
+                    <a:blip r:embed="rId19" cstate="print">
                       <a:extLst>
                         <a:ext uri="{28A0092B-C50C-407E-A947-70E740481C1C}">
                           <a14:useLocalDpi xmlns:a14="http://schemas.microsoft.com/office/drawing/2010/main" val="0"/>
@@ -5153,7 +5239,7 @@
                     </pic:cNvPicPr>
                   </pic:nvPicPr>
                   <pic:blipFill>
-                    <a:blip r:embed="rId19" cstate="print">
+                    <a:blip r:embed="rId20" cstate="print">
                       <a:extLst>
                         <a:ext uri="{28A0092B-C50C-407E-A947-70E740481C1C}">
                           <a14:useLocalDpi xmlns:a14="http://schemas.microsoft.com/office/drawing/2010/main" val="0"/>
@@ -5296,7 +5382,7 @@
                     </pic:cNvPicPr>
                   </pic:nvPicPr>
                   <pic:blipFill>
-                    <a:blip r:embed="rId20" cstate="print">
+                    <a:blip r:embed="rId21" cstate="print">
                       <a:extLst>
                         <a:ext uri="{28A0092B-C50C-407E-A947-70E740481C1C}">
                           <a14:useLocalDpi xmlns:a14="http://schemas.microsoft.com/office/drawing/2010/main" val="0"/>
@@ -5397,7 +5483,7 @@
                     </pic:cNvPicPr>
                   </pic:nvPicPr>
                   <pic:blipFill>
-                    <a:blip r:embed="rId21" cstate="print">
+                    <a:blip r:embed="rId22" cstate="print">
                       <a:extLst>
                         <a:ext uri="{28A0092B-C50C-407E-A947-70E740481C1C}">
                           <a14:useLocalDpi xmlns:a14="http://schemas.microsoft.com/office/drawing/2010/main" val="0"/>
@@ -5539,7 +5625,7 @@
                     </pic:cNvPicPr>
                   </pic:nvPicPr>
                   <pic:blipFill>
-                    <a:blip r:embed="rId22" cstate="print">
+                    <a:blip r:embed="rId23" cstate="print">
                       <a:extLst>
                         <a:ext uri="{28A0092B-C50C-407E-A947-70E740481C1C}">
                           <a14:useLocalDpi xmlns:a14="http://schemas.microsoft.com/office/drawing/2010/main" val="0"/>
@@ -5643,7 +5729,7 @@
                     </pic:cNvPicPr>
                   </pic:nvPicPr>
                   <pic:blipFill>
-                    <a:blip r:embed="rId23" cstate="print">
+                    <a:blip r:embed="rId24" cstate="print">
                       <a:extLst>
                         <a:ext uri="{28A0092B-C50C-407E-A947-70E740481C1C}">
                           <a14:useLocalDpi xmlns:a14="http://schemas.microsoft.com/office/drawing/2010/main" val="0"/>
@@ -5781,7 +5867,7 @@
                     </pic:cNvPicPr>
                   </pic:nvPicPr>
                   <pic:blipFill>
-                    <a:blip r:embed="rId24" cstate="print">
+                    <a:blip r:embed="rId25" cstate="print">
                       <a:extLst>
                         <a:ext uri="{28A0092B-C50C-407E-A947-70E740481C1C}">
                           <a14:useLocalDpi xmlns:a14="http://schemas.microsoft.com/office/drawing/2010/main" val="0"/>
@@ -6026,7 +6112,7 @@
                     </pic:cNvPicPr>
                   </pic:nvPicPr>
                   <pic:blipFill>
-                    <a:blip r:embed="rId25" cstate="print">
+                    <a:blip r:embed="rId26" cstate="print">
                       <a:extLst>
                         <a:ext uri="{28A0092B-C50C-407E-A947-70E740481C1C}">
                           <a14:useLocalDpi xmlns:a14="http://schemas.microsoft.com/office/drawing/2010/main" val="0"/>
@@ -6370,8 +6456,8 @@
       <w:pPr>
         <w:jc w:val="left"/>
         <w:sectPr>
-          <w:headerReference w:type="default" r:id="rId26"/>
-          <w:footerReference w:type="default" r:id="rId27"/>
+          <w:headerReference w:type="default" r:id="rId27"/>
+          <w:footerReference w:type="default" r:id="rId28"/>
           <w:pgSz w:w="11906" w:h="16838"/>
           <w:pgMar w:top="1440" w:right="1440" w:bottom="1440" w:left="1440" w:header="708" w:footer="708" w:gutter="0"/>
           <w:pgNumType w:fmt="numberInDash" w:start="0"/>
@@ -6528,7 +6614,7 @@
                               </w:rPr>
                               <w:t xml:space="preserve"> </w:t>
                             </w:r>
-                            <w:hyperlink r:id="rId28" w:history="1">
+                            <w:hyperlink r:id="rId29" w:history="1">
                               <w:r>
                                 <w:rPr>
                                   <w:rStyle w:val="Hyperlink"/>
@@ -6662,7 +6748,7 @@
                         </w:rPr>
                         <w:t xml:space="preserve"> </w:t>
                       </w:r>
-                      <w:hyperlink r:id="rId29" w:history="1">
+                      <w:hyperlink r:id="rId30" w:history="1">
                         <w:r>
                           <w:rPr>
                             <w:rStyle w:val="Hyperlink"/>
@@ -6930,7 +7016,7 @@
       </w:r>
     </w:p>
     <w:sectPr>
-      <w:headerReference w:type="default" r:id="rId30"/>
+      <w:headerReference w:type="default" r:id="rId31"/>
       <w:pgSz w:w="11906" w:h="16838"/>
       <w:pgMar w:top="1440" w:right="1440" w:bottom="1440" w:left="1440" w:header="708" w:footer="708" w:gutter="0"/>
       <w:pgNumType w:fmt="numberInDash" w:start="0"/>
@@ -8371,7 +8457,7 @@
 </file>
 
 <file path=customXml/itemProps1.xml><?xml version="1.0" encoding="utf-8"?>
-<ds:datastoreItem xmlns:ds="http://schemas.openxmlformats.org/officeDocument/2006/customXml" ds:itemID="{9D281E77-103C-4EB0-91CE-A6923F69A8EF}">
+<ds:datastoreItem xmlns:ds="http://schemas.openxmlformats.org/officeDocument/2006/customXml" ds:itemID="{F1EFF7BC-4111-4662-96D1-3E0EC1D9E0CE}">
   <ds:schemaRefs>
     <ds:schemaRef ds:uri="http://schemas.openxmlformats.org/officeDocument/2006/bibliography"/>
   </ds:schemaRefs>

</xml_diff>